<commit_message>
UNIV1001 Unit 3 Learning Journal Submission
</commit_message>
<xml_diff>
--- a/BSc Computer Science (40x Subjects R80000) 0%/1st Year (10x Subjects R20000) 25%/1st Term/UNIV1001 Online Education Strategies/Week 3/Learning Journal Assignment/Submission for Learning Journal Unit 3.docx
+++ b/BSc Computer Science (40x Subjects R80000) 0%/1st Year (10x Subjects R20000) 25%/1st Term/UNIV1001 Online Education Strategies/Week 3/Learning Journal Assignment/Submission for Learning Journal Unit 3.docx
@@ -7,13 +7,816 @@
         <w:spacing w:line="480" w:lineRule="auto"/>
         <w:rPr>
           <w:rFonts w:ascii="Times New Roman" w:hAnsi="Times New Roman" w:cs="Times New Roman"/>
-          <w:color w:val="0070C0"/>
-          <w:sz w:val="24"/>
-          <w:szCs w:val="24"/>
-        </w:rPr>
-      </w:pPr>
+          <w:sz w:val="24"/>
+          <w:szCs w:val="24"/>
+        </w:rPr>
+      </w:pPr>
+      <w:r>
+        <w:rPr>
+          <w:rFonts w:ascii="Times New Roman" w:hAnsi="Times New Roman" w:cs="Times New Roman"/>
+          <w:sz w:val="24"/>
+          <w:szCs w:val="24"/>
+        </w:rPr>
+        <w:t>Netiquette is important, especially in a peer environment, as it enables us to interact harmoniously</w:t>
+      </w:r>
+      <w:r>
+        <w:rPr>
+          <w:rFonts w:ascii="Times New Roman" w:hAnsi="Times New Roman" w:cs="Times New Roman"/>
+          <w:sz w:val="24"/>
+          <w:szCs w:val="24"/>
+        </w:rPr>
+        <w:t xml:space="preserve"> with our peers.</w:t>
+      </w:r>
+    </w:p>
+    <w:p>
+      <w:pPr>
+        <w:spacing w:line="480" w:lineRule="auto"/>
+        <w:rPr>
+          <w:rFonts w:ascii="Times New Roman" w:hAnsi="Times New Roman" w:cs="Times New Roman"/>
+          <w:sz w:val="24"/>
+          <w:szCs w:val="24"/>
+        </w:rPr>
+      </w:pPr>
+      <w:r>
+        <w:rPr>
+          <w:rFonts w:ascii="Times New Roman" w:hAnsi="Times New Roman" w:cs="Times New Roman"/>
+          <w:sz w:val="24"/>
+          <w:szCs w:val="24"/>
+        </w:rPr>
+        <w:t>When one has bad netiquette, it can result in social exclusion from the community, and in a peer learning environment we learn with our peers, so being excluded would not be ideal. Being addressed with bad netiquette can cause me to feel irritated and offended, and I am very certain it can make other students feel negati</w:t>
+      </w:r>
+      <w:r>
+        <w:rPr>
+          <w:rFonts w:ascii="Times New Roman" w:hAnsi="Times New Roman" w:cs="Times New Roman"/>
+          <w:sz w:val="24"/>
+          <w:szCs w:val="24"/>
+        </w:rPr>
+        <w:t>ve reactions as well.</w:t>
+      </w:r>
+    </w:p>
+    <w:p>
+      <w:pPr>
+        <w:spacing w:line="480" w:lineRule="auto"/>
+        <w:rPr>
+          <w:rFonts w:ascii="Times New Roman" w:hAnsi="Times New Roman" w:cs="Times New Roman"/>
+          <w:sz w:val="24"/>
+          <w:szCs w:val="24"/>
+        </w:rPr>
+      </w:pPr>
+      <w:r>
+        <w:rPr>
+          <w:rFonts w:ascii="Times New Roman" w:hAnsi="Times New Roman" w:cs="Times New Roman"/>
+          <w:sz w:val="24"/>
+          <w:szCs w:val="24"/>
+        </w:rPr>
+        <w:t xml:space="preserve">Netiquette in a peer assessment environment is a code of conduct that enables us to interact with one another in the best way possible to enable the full benefits </w:t>
+      </w:r>
+      <w:r>
+        <w:rPr>
+          <w:rFonts w:ascii="Times New Roman" w:hAnsi="Times New Roman" w:cs="Times New Roman"/>
+          <w:sz w:val="24"/>
+          <w:szCs w:val="24"/>
+        </w:rPr>
+        <w:t>of collaboration and community.</w:t>
+      </w:r>
+    </w:p>
+    <w:p>
+      <w:pPr>
+        <w:spacing w:line="480" w:lineRule="auto"/>
+        <w:rPr>
+          <w:rFonts w:ascii="Times New Roman" w:hAnsi="Times New Roman" w:cs="Times New Roman"/>
+          <w:sz w:val="24"/>
+          <w:szCs w:val="24"/>
+        </w:rPr>
+      </w:pPr>
+      <w:r>
+        <w:rPr>
+          <w:rFonts w:ascii="Times New Roman" w:hAnsi="Times New Roman" w:cs="Times New Roman"/>
+          <w:sz w:val="24"/>
+          <w:szCs w:val="24"/>
+        </w:rPr>
+        <w:t>When leaving feedback, good manners is vital, especially if providing constructive criticism, as bad manners can result in a negative reaction which immediately results in the student not focusing on what feedback you provided, but on how you said it, so the message you are attempting to get across is entirely lost.</w:t>
+      </w:r>
+    </w:p>
+    <w:p>
+      <w:pPr>
+        <w:spacing w:line="480" w:lineRule="auto"/>
+        <w:rPr>
+          <w:rFonts w:ascii="Times New Roman" w:hAnsi="Times New Roman" w:cs="Times New Roman"/>
+          <w:sz w:val="24"/>
+          <w:szCs w:val="24"/>
+        </w:rPr>
+      </w:pPr>
+      <w:r>
+        <w:rPr>
+          <w:rFonts w:ascii="Times New Roman" w:hAnsi="Times New Roman" w:cs="Times New Roman"/>
+          <w:sz w:val="24"/>
+          <w:szCs w:val="24"/>
+        </w:rPr>
+        <w:t>I am very happy with the feedback I received this week. I received some good points to improve on, and some good compliments to motivate me, and all o</w:t>
+      </w:r>
+      <w:r>
+        <w:rPr>
+          <w:rFonts w:ascii="Times New Roman" w:hAnsi="Times New Roman" w:cs="Times New Roman"/>
+          <w:sz w:val="24"/>
+          <w:szCs w:val="24"/>
+        </w:rPr>
+        <w:t>f it was professionally worded.</w:t>
+      </w:r>
+    </w:p>
+    <w:p>
+      <w:pPr>
+        <w:spacing w:line="480" w:lineRule="auto"/>
+        <w:rPr>
+          <w:rFonts w:ascii="Times New Roman" w:hAnsi="Times New Roman" w:cs="Times New Roman"/>
+          <w:sz w:val="24"/>
+          <w:szCs w:val="24"/>
+        </w:rPr>
+      </w:pPr>
+      <w:r>
+        <w:rPr>
+          <w:rFonts w:ascii="Times New Roman" w:hAnsi="Times New Roman" w:cs="Times New Roman"/>
+          <w:sz w:val="24"/>
+          <w:szCs w:val="24"/>
+        </w:rPr>
+        <w:t>I constantly worry about the feedback I give, as I know I have a good command of the English language and a strong personality, and am always weary of offending someone who may not have English as a first language if they made a spelling mistake and I was trying to help with a suggestion for improvement, for example. Insecurities are easy to trigger and difficult to navigate and the tone of voice I write something with may not be the tone of voice someone else reads it wit</w:t>
+      </w:r>
+      <w:r>
+        <w:rPr>
+          <w:rFonts w:ascii="Times New Roman" w:hAnsi="Times New Roman" w:cs="Times New Roman"/>
+          <w:sz w:val="24"/>
+          <w:szCs w:val="24"/>
+        </w:rPr>
+        <w:t>h, which makes it rather tricky.</w:t>
+      </w:r>
+    </w:p>
+    <w:p>
+      <w:pPr>
+        <w:spacing w:line="480" w:lineRule="auto"/>
+        <w:rPr>
+          <w:rFonts w:ascii="Times New Roman" w:hAnsi="Times New Roman" w:cs="Times New Roman"/>
+          <w:sz w:val="24"/>
+          <w:szCs w:val="24"/>
+        </w:rPr>
+      </w:pPr>
+      <w:r>
+        <w:rPr>
+          <w:rFonts w:ascii="Times New Roman" w:hAnsi="Times New Roman" w:cs="Times New Roman"/>
+          <w:sz w:val="24"/>
+          <w:szCs w:val="24"/>
+        </w:rPr>
+        <w:lastRenderedPageBreak/>
+        <w:t>I do believe with</w:t>
+      </w:r>
+      <w:r>
+        <w:rPr>
+          <w:rFonts w:ascii="Times New Roman" w:hAnsi="Times New Roman" w:cs="Times New Roman"/>
+          <w:sz w:val="24"/>
+          <w:szCs w:val="24"/>
+        </w:rPr>
+        <w:t xml:space="preserve"> enough perseverance and practic</w:t>
+      </w:r>
+      <w:r>
+        <w:rPr>
+          <w:rFonts w:ascii="Times New Roman" w:hAnsi="Times New Roman" w:cs="Times New Roman"/>
+          <w:sz w:val="24"/>
+          <w:szCs w:val="24"/>
+        </w:rPr>
+        <w:t>e however, I will figure out how to master Netiquette.</w:t>
+      </w:r>
+    </w:p>
+    <w:p>
+      <w:pPr>
+        <w:spacing w:line="480" w:lineRule="auto"/>
+        <w:rPr>
+          <w:rFonts w:ascii="Times New Roman" w:hAnsi="Times New Roman" w:cs="Times New Roman"/>
+          <w:sz w:val="24"/>
+          <w:szCs w:val="24"/>
+        </w:rPr>
+      </w:pPr>
+      <w:r>
+        <w:rPr>
+          <w:rFonts w:ascii="Times New Roman" w:hAnsi="Times New Roman" w:cs="Times New Roman"/>
+          <w:sz w:val="24"/>
+          <w:szCs w:val="24"/>
+        </w:rPr>
+        <w:t>Word Count (509</w:t>
+      </w:r>
       <w:bookmarkStart w:id="0" w:name="_GoBack"/>
       <w:bookmarkEnd w:id="0"/>
+      <w:r>
+        <w:rPr>
+          <w:rFonts w:ascii="Times New Roman" w:hAnsi="Times New Roman" w:cs="Times New Roman"/>
+          <w:sz w:val="24"/>
+          <w:szCs w:val="24"/>
+        </w:rPr>
+        <w:t>)</w:t>
+      </w:r>
+    </w:p>
+    <w:p>
+      <w:pPr>
+        <w:spacing w:line="480" w:lineRule="auto"/>
+        <w:rPr>
+          <w:rFonts w:ascii="Times New Roman" w:hAnsi="Times New Roman" w:cs="Times New Roman"/>
+          <w:sz w:val="24"/>
+          <w:szCs w:val="24"/>
+          <w:u w:val="single"/>
+        </w:rPr>
+      </w:pPr>
+      <w:r>
+        <w:rPr>
+          <w:rFonts w:ascii="Times New Roman" w:hAnsi="Times New Roman" w:cs="Times New Roman"/>
+          <w:sz w:val="24"/>
+          <w:szCs w:val="24"/>
+          <w:u w:val="single"/>
+        </w:rPr>
+        <w:t>Reference</w:t>
+      </w:r>
+      <w:r>
+        <w:rPr>
+          <w:rFonts w:ascii="Times New Roman" w:hAnsi="Times New Roman" w:cs="Times New Roman"/>
+          <w:sz w:val="24"/>
+          <w:szCs w:val="24"/>
+          <w:u w:val="single"/>
+        </w:rPr>
+        <w:t>s</w:t>
+      </w:r>
+      <w:r>
+        <w:rPr>
+          <w:rFonts w:ascii="Times New Roman" w:hAnsi="Times New Roman" w:cs="Times New Roman"/>
+          <w:sz w:val="24"/>
+          <w:szCs w:val="24"/>
+          <w:u w:val="single"/>
+        </w:rPr>
+        <w:t>:</w:t>
+      </w:r>
+    </w:p>
+    <w:p>
+      <w:pPr>
+        <w:spacing w:after="0" w:line="480" w:lineRule="auto"/>
+        <w:ind w:left="720" w:hanging="720"/>
+        <w:rPr>
+          <w:rFonts w:ascii="Times New Roman" w:eastAsia="Times New Roman" w:hAnsi="Times New Roman" w:cs="Times New Roman"/>
+          <w:sz w:val="24"/>
+          <w:szCs w:val="24"/>
+          <w:lang w:eastAsia="en-ZA"/>
+        </w:rPr>
+      </w:pPr>
+      <w:proofErr w:type="spellStart"/>
+      <w:r>
+        <w:rPr>
+          <w:rFonts w:ascii="Times New Roman" w:eastAsia="Times New Roman" w:hAnsi="Times New Roman" w:cs="Times New Roman"/>
+          <w:sz w:val="24"/>
+          <w:szCs w:val="24"/>
+          <w:lang w:eastAsia="en-ZA"/>
+        </w:rPr>
+        <w:t>Donelson</w:t>
+      </w:r>
+      <w:proofErr w:type="spellEnd"/>
+      <w:r>
+        <w:rPr>
+          <w:rFonts w:ascii="Times New Roman" w:eastAsia="Times New Roman" w:hAnsi="Times New Roman" w:cs="Times New Roman"/>
+          <w:sz w:val="24"/>
+          <w:szCs w:val="24"/>
+          <w:lang w:eastAsia="en-ZA"/>
+        </w:rPr>
+        <w:t xml:space="preserve">, R. (2017). </w:t>
+      </w:r>
+      <w:proofErr w:type="gramStart"/>
+      <w:r>
+        <w:rPr>
+          <w:rFonts w:ascii="Times New Roman" w:eastAsia="Times New Roman" w:hAnsi="Times New Roman" w:cs="Times New Roman"/>
+          <w:sz w:val="24"/>
+          <w:szCs w:val="24"/>
+          <w:lang w:eastAsia="en-ZA"/>
+        </w:rPr>
+        <w:t>Ethical Pragmatism.</w:t>
+      </w:r>
+      <w:proofErr w:type="gramEnd"/>
+      <w:r>
+        <w:rPr>
+          <w:rFonts w:ascii="Times New Roman" w:eastAsia="Times New Roman" w:hAnsi="Times New Roman" w:cs="Times New Roman"/>
+          <w:sz w:val="24"/>
+          <w:szCs w:val="24"/>
+          <w:lang w:eastAsia="en-ZA"/>
+        </w:rPr>
+        <w:t xml:space="preserve"> </w:t>
+      </w:r>
+      <w:proofErr w:type="spellStart"/>
+      <w:r>
+        <w:rPr>
+          <w:rFonts w:ascii="Times New Roman" w:eastAsia="Times New Roman" w:hAnsi="Times New Roman" w:cs="Times New Roman"/>
+          <w:i/>
+          <w:iCs/>
+          <w:sz w:val="24"/>
+          <w:szCs w:val="24"/>
+          <w:lang w:eastAsia="en-ZA"/>
+        </w:rPr>
+        <w:t>Metaphilosophy</w:t>
+      </w:r>
+      <w:proofErr w:type="spellEnd"/>
+      <w:r>
+        <w:rPr>
+          <w:rFonts w:ascii="Times New Roman" w:eastAsia="Times New Roman" w:hAnsi="Times New Roman" w:cs="Times New Roman"/>
+          <w:sz w:val="24"/>
+          <w:szCs w:val="24"/>
+          <w:lang w:eastAsia="en-ZA"/>
+        </w:rPr>
+        <w:t xml:space="preserve">, </w:t>
+      </w:r>
+      <w:r>
+        <w:rPr>
+          <w:rFonts w:ascii="Times New Roman" w:eastAsia="Times New Roman" w:hAnsi="Times New Roman" w:cs="Times New Roman"/>
+          <w:i/>
+          <w:iCs/>
+          <w:sz w:val="24"/>
+          <w:szCs w:val="24"/>
+          <w:lang w:eastAsia="en-ZA"/>
+        </w:rPr>
+        <w:t>48</w:t>
+      </w:r>
+      <w:r>
+        <w:rPr>
+          <w:rFonts w:ascii="Times New Roman" w:eastAsia="Times New Roman" w:hAnsi="Times New Roman" w:cs="Times New Roman"/>
+          <w:sz w:val="24"/>
+          <w:szCs w:val="24"/>
+          <w:lang w:eastAsia="en-ZA"/>
+        </w:rPr>
+        <w:t xml:space="preserve">(4), 383–403. </w:t>
+      </w:r>
+      <w:hyperlink r:id="rId5" w:history="1">
+        <w:r>
+          <w:rPr>
+            <w:rStyle w:val="Hyperlink"/>
+            <w:rFonts w:ascii="Times New Roman" w:eastAsia="Times New Roman" w:hAnsi="Times New Roman" w:cs="Times New Roman"/>
+            <w:sz w:val="24"/>
+            <w:szCs w:val="24"/>
+            <w:lang w:eastAsia="en-ZA"/>
+          </w:rPr>
+          <w:t>https://doi.org/10.1111/meta.12253</w:t>
+        </w:r>
+      </w:hyperlink>
+    </w:p>
+    <w:p>
+      <w:pPr>
+        <w:spacing w:after="0" w:line="480" w:lineRule="auto"/>
+        <w:ind w:left="720" w:hanging="720"/>
+        <w:rPr>
+          <w:rFonts w:ascii="Times New Roman" w:eastAsia="Times New Roman" w:hAnsi="Times New Roman" w:cs="Times New Roman"/>
+          <w:sz w:val="24"/>
+          <w:szCs w:val="24"/>
+          <w:lang w:eastAsia="en-ZA"/>
+        </w:rPr>
+      </w:pPr>
+    </w:p>
+    <w:p>
+      <w:pPr>
+        <w:spacing w:line="480" w:lineRule="auto"/>
+        <w:rPr>
+          <w:rFonts w:ascii="Times New Roman" w:hAnsi="Times New Roman" w:cs="Times New Roman"/>
+          <w:sz w:val="24"/>
+          <w:szCs w:val="24"/>
+          <w:u w:val="single"/>
+        </w:rPr>
+      </w:pPr>
+      <w:r>
+        <w:rPr>
+          <w:rFonts w:ascii="Times New Roman" w:hAnsi="Times New Roman" w:cs="Times New Roman"/>
+          <w:sz w:val="24"/>
+          <w:szCs w:val="24"/>
+          <w:u w:val="single"/>
+        </w:rPr>
+        <w:t>APA Exercise:</w:t>
+      </w:r>
+    </w:p>
+    <w:p>
+      <w:pPr>
+        <w:spacing w:line="480" w:lineRule="auto"/>
+        <w:rPr>
+          <w:rFonts w:ascii="Times New Roman" w:hAnsi="Times New Roman" w:cs="Times New Roman"/>
+          <w:color w:val="4F81BD" w:themeColor="accent1"/>
+          <w:sz w:val="24"/>
+          <w:szCs w:val="24"/>
+        </w:rPr>
+      </w:pPr>
+      <w:r>
+        <w:rPr>
+          <w:rFonts w:ascii="Times New Roman" w:hAnsi="Times New Roman" w:cs="Times New Roman"/>
+          <w:color w:val="4F81BD" w:themeColor="accent1"/>
+          <w:sz w:val="24"/>
+          <w:szCs w:val="24"/>
+        </w:rPr>
+        <w:t>What is the title of the article?</w:t>
+      </w:r>
+    </w:p>
+    <w:p>
+      <w:pPr>
+        <w:spacing w:line="480" w:lineRule="auto"/>
+        <w:rPr>
+          <w:rFonts w:ascii="Times New Roman" w:hAnsi="Times New Roman" w:cs="Times New Roman"/>
+          <w:sz w:val="24"/>
+          <w:szCs w:val="24"/>
+        </w:rPr>
+      </w:pPr>
+      <w:r>
+        <w:rPr>
+          <w:rFonts w:ascii="Times New Roman" w:hAnsi="Times New Roman" w:cs="Times New Roman"/>
+          <w:sz w:val="24"/>
+          <w:szCs w:val="24"/>
+        </w:rPr>
+        <w:t>Ethical Pragmatism</w:t>
+      </w:r>
+    </w:p>
+    <w:p>
+      <w:pPr>
+        <w:spacing w:line="480" w:lineRule="auto"/>
+        <w:rPr>
+          <w:rFonts w:ascii="Times New Roman" w:hAnsi="Times New Roman" w:cs="Times New Roman"/>
+          <w:color w:val="4F81BD" w:themeColor="accent1"/>
+          <w:sz w:val="24"/>
+          <w:szCs w:val="24"/>
+        </w:rPr>
+      </w:pPr>
+      <w:r>
+        <w:rPr>
+          <w:rFonts w:ascii="Times New Roman" w:hAnsi="Times New Roman" w:cs="Times New Roman"/>
+          <w:color w:val="4F81BD" w:themeColor="accent1"/>
+          <w:sz w:val="24"/>
+          <w:szCs w:val="24"/>
+        </w:rPr>
+        <w:t>Who is the author (or who are the authors)?</w:t>
+      </w:r>
+    </w:p>
+    <w:p>
+      <w:pPr>
+        <w:spacing w:line="480" w:lineRule="auto"/>
+        <w:rPr>
+          <w:rFonts w:ascii="Times New Roman" w:hAnsi="Times New Roman" w:cs="Times New Roman"/>
+          <w:sz w:val="24"/>
+          <w:szCs w:val="24"/>
+        </w:rPr>
+      </w:pPr>
+      <w:r>
+        <w:rPr>
+          <w:rFonts w:ascii="Times New Roman" w:hAnsi="Times New Roman" w:cs="Times New Roman"/>
+          <w:sz w:val="24"/>
+          <w:szCs w:val="24"/>
+        </w:rPr>
+        <w:t xml:space="preserve">R. </w:t>
+      </w:r>
+      <w:proofErr w:type="spellStart"/>
+      <w:r>
+        <w:rPr>
+          <w:rFonts w:ascii="Times New Roman" w:hAnsi="Times New Roman" w:cs="Times New Roman"/>
+          <w:sz w:val="24"/>
+          <w:szCs w:val="24"/>
+        </w:rPr>
+        <w:t>Donelson</w:t>
+      </w:r>
+      <w:proofErr w:type="spellEnd"/>
+    </w:p>
+    <w:p>
+      <w:pPr>
+        <w:spacing w:line="480" w:lineRule="auto"/>
+        <w:rPr>
+          <w:rFonts w:ascii="Times New Roman" w:hAnsi="Times New Roman" w:cs="Times New Roman"/>
+          <w:color w:val="4F81BD" w:themeColor="accent1"/>
+          <w:sz w:val="24"/>
+          <w:szCs w:val="24"/>
+        </w:rPr>
+      </w:pPr>
+      <w:r>
+        <w:rPr>
+          <w:rFonts w:ascii="Times New Roman" w:hAnsi="Times New Roman" w:cs="Times New Roman"/>
+          <w:color w:val="4F81BD" w:themeColor="accent1"/>
+          <w:sz w:val="24"/>
+          <w:szCs w:val="24"/>
+        </w:rPr>
+        <w:t>What year was the article published?</w:t>
+      </w:r>
+    </w:p>
+    <w:p>
+      <w:pPr>
+        <w:spacing w:line="480" w:lineRule="auto"/>
+        <w:rPr>
+          <w:rFonts w:ascii="Times New Roman" w:hAnsi="Times New Roman" w:cs="Times New Roman"/>
+          <w:sz w:val="24"/>
+          <w:szCs w:val="24"/>
+        </w:rPr>
+      </w:pPr>
+      <w:r>
+        <w:rPr>
+          <w:rFonts w:ascii="Times New Roman" w:hAnsi="Times New Roman" w:cs="Times New Roman"/>
+          <w:sz w:val="24"/>
+          <w:szCs w:val="24"/>
+        </w:rPr>
+        <w:t>2017</w:t>
+      </w:r>
+    </w:p>
+    <w:p>
+      <w:pPr>
+        <w:spacing w:line="480" w:lineRule="auto"/>
+        <w:rPr>
+          <w:rFonts w:ascii="Times New Roman" w:hAnsi="Times New Roman" w:cs="Times New Roman"/>
+          <w:color w:val="4F81BD" w:themeColor="accent1"/>
+          <w:sz w:val="24"/>
+          <w:szCs w:val="24"/>
+        </w:rPr>
+      </w:pPr>
+      <w:r>
+        <w:rPr>
+          <w:rFonts w:ascii="Times New Roman" w:hAnsi="Times New Roman" w:cs="Times New Roman"/>
+          <w:color w:val="4F81BD" w:themeColor="accent1"/>
+          <w:sz w:val="24"/>
+          <w:szCs w:val="24"/>
+        </w:rPr>
+        <w:t>What is the title of the journal?</w:t>
+      </w:r>
+    </w:p>
+    <w:p>
+      <w:pPr>
+        <w:spacing w:line="480" w:lineRule="auto"/>
+        <w:rPr>
+          <w:rFonts w:ascii="Times New Roman" w:hAnsi="Times New Roman" w:cs="Times New Roman"/>
+          <w:sz w:val="24"/>
+          <w:szCs w:val="24"/>
+        </w:rPr>
+      </w:pPr>
+      <w:proofErr w:type="spellStart"/>
+      <w:r>
+        <w:rPr>
+          <w:rFonts w:ascii="Times New Roman" w:hAnsi="Times New Roman" w:cs="Times New Roman"/>
+          <w:sz w:val="24"/>
+          <w:szCs w:val="24"/>
+        </w:rPr>
+        <w:t>Metaphilosophy</w:t>
+      </w:r>
+      <w:proofErr w:type="spellEnd"/>
+    </w:p>
+    <w:p>
+      <w:pPr>
+        <w:spacing w:line="480" w:lineRule="auto"/>
+        <w:rPr>
+          <w:rFonts w:ascii="Times New Roman" w:hAnsi="Times New Roman" w:cs="Times New Roman"/>
+          <w:color w:val="4F81BD" w:themeColor="accent1"/>
+          <w:sz w:val="24"/>
+          <w:szCs w:val="24"/>
+        </w:rPr>
+      </w:pPr>
+      <w:r>
+        <w:rPr>
+          <w:rFonts w:ascii="Times New Roman" w:hAnsi="Times New Roman" w:cs="Times New Roman"/>
+          <w:color w:val="4F81BD" w:themeColor="accent1"/>
+          <w:sz w:val="24"/>
+          <w:szCs w:val="24"/>
+        </w:rPr>
+        <w:t xml:space="preserve">What </w:t>
+      </w:r>
+      <w:r>
+        <w:rPr>
+          <w:rFonts w:ascii="Times New Roman" w:hAnsi="Times New Roman" w:cs="Times New Roman"/>
+          <w:color w:val="4F81BD" w:themeColor="accent1"/>
+          <w:sz w:val="24"/>
+          <w:szCs w:val="24"/>
+        </w:rPr>
+        <w:t>are</w:t>
+      </w:r>
+      <w:r>
+        <w:rPr>
+          <w:rFonts w:ascii="Times New Roman" w:hAnsi="Times New Roman" w:cs="Times New Roman"/>
+          <w:color w:val="4F81BD" w:themeColor="accent1"/>
+          <w:sz w:val="24"/>
+          <w:szCs w:val="24"/>
+        </w:rPr>
+        <w:t xml:space="preserve"> the Volume number, Issue number, and page numbers?</w:t>
+      </w:r>
+    </w:p>
+    <w:p>
+      <w:pPr>
+        <w:spacing w:line="480" w:lineRule="auto"/>
+        <w:rPr>
+          <w:rFonts w:ascii="Times New Roman" w:hAnsi="Times New Roman" w:cs="Times New Roman"/>
+          <w:sz w:val="24"/>
+          <w:szCs w:val="24"/>
+        </w:rPr>
+      </w:pPr>
+      <w:r>
+        <w:rPr>
+          <w:rFonts w:ascii="Times New Roman" w:hAnsi="Times New Roman" w:cs="Times New Roman"/>
+          <w:sz w:val="24"/>
+          <w:szCs w:val="24"/>
+        </w:rPr>
+        <w:t>Volume 48, Issue 4, Page 1</w:t>
+      </w:r>
+    </w:p>
+    <w:p>
+      <w:pPr>
+        <w:spacing w:line="480" w:lineRule="auto"/>
+        <w:rPr>
+          <w:rFonts w:ascii="Times New Roman" w:hAnsi="Times New Roman" w:cs="Times New Roman"/>
+          <w:color w:val="4F81BD" w:themeColor="accent1"/>
+          <w:sz w:val="24"/>
+          <w:szCs w:val="24"/>
+        </w:rPr>
+      </w:pPr>
+      <w:r>
+        <w:rPr>
+          <w:rFonts w:ascii="Times New Roman" w:hAnsi="Times New Roman" w:cs="Times New Roman"/>
+          <w:color w:val="4F81BD" w:themeColor="accent1"/>
+          <w:sz w:val="24"/>
+          <w:szCs w:val="24"/>
+        </w:rPr>
+        <w:t>If the article has a DOI number, what is the DOI? If it does not, what is the URL of the journal’s home page?</w:t>
+      </w:r>
+    </w:p>
+    <w:p>
+      <w:pPr>
+        <w:spacing w:line="480" w:lineRule="auto"/>
+        <w:rPr>
+          <w:rFonts w:ascii="Times New Roman" w:hAnsi="Times New Roman" w:cs="Times New Roman"/>
+          <w:sz w:val="24"/>
+          <w:szCs w:val="24"/>
+        </w:rPr>
+      </w:pPr>
+      <w:r>
+        <w:rPr>
+          <w:rFonts w:ascii="Times New Roman" w:hAnsi="Times New Roman" w:cs="Times New Roman"/>
+          <w:sz w:val="24"/>
+          <w:szCs w:val="24"/>
+        </w:rPr>
+        <w:lastRenderedPageBreak/>
+        <w:t>DOI 10.1111/meta.12253</w:t>
+      </w:r>
+    </w:p>
+    <w:p>
+      <w:pPr>
+        <w:spacing w:line="480" w:lineRule="auto"/>
+        <w:rPr>
+          <w:rFonts w:ascii="Times New Roman" w:hAnsi="Times New Roman" w:cs="Times New Roman"/>
+          <w:color w:val="4F81BD" w:themeColor="accent1"/>
+          <w:sz w:val="24"/>
+          <w:szCs w:val="24"/>
+        </w:rPr>
+      </w:pPr>
+      <w:r>
+        <w:rPr>
+          <w:rFonts w:ascii="Times New Roman" w:hAnsi="Times New Roman" w:cs="Times New Roman"/>
+          <w:color w:val="4F81BD" w:themeColor="accent1"/>
+          <w:sz w:val="24"/>
+          <w:szCs w:val="24"/>
+        </w:rPr>
+        <w:t>Using the information from #1-6, write the APA reference for the journal article you found. The reference goes at the end of your work, after all of your writing is finished.</w:t>
+      </w:r>
+    </w:p>
+    <w:p>
+      <w:pPr>
+        <w:spacing w:after="0" w:line="480" w:lineRule="auto"/>
+        <w:ind w:left="720" w:hanging="720"/>
+        <w:rPr>
+          <w:rFonts w:ascii="Times New Roman" w:eastAsia="Times New Roman" w:hAnsi="Times New Roman" w:cs="Times New Roman"/>
+          <w:sz w:val="24"/>
+          <w:szCs w:val="24"/>
+          <w:lang w:eastAsia="en-ZA"/>
+        </w:rPr>
+      </w:pPr>
+      <w:proofErr w:type="spellStart"/>
+      <w:r>
+        <w:rPr>
+          <w:rFonts w:ascii="Times New Roman" w:eastAsia="Times New Roman" w:hAnsi="Times New Roman" w:cs="Times New Roman"/>
+          <w:sz w:val="24"/>
+          <w:szCs w:val="24"/>
+          <w:lang w:eastAsia="en-ZA"/>
+        </w:rPr>
+        <w:t>Donelson</w:t>
+      </w:r>
+      <w:proofErr w:type="spellEnd"/>
+      <w:r>
+        <w:rPr>
+          <w:rFonts w:ascii="Times New Roman" w:eastAsia="Times New Roman" w:hAnsi="Times New Roman" w:cs="Times New Roman"/>
+          <w:sz w:val="24"/>
+          <w:szCs w:val="24"/>
+          <w:lang w:eastAsia="en-ZA"/>
+        </w:rPr>
+        <w:t xml:space="preserve">, R. (2017). </w:t>
+      </w:r>
+      <w:proofErr w:type="gramStart"/>
+      <w:r>
+        <w:rPr>
+          <w:rFonts w:ascii="Times New Roman" w:eastAsia="Times New Roman" w:hAnsi="Times New Roman" w:cs="Times New Roman"/>
+          <w:sz w:val="24"/>
+          <w:szCs w:val="24"/>
+          <w:lang w:eastAsia="en-ZA"/>
+        </w:rPr>
+        <w:t>Ethical Pragmatism.</w:t>
+      </w:r>
+      <w:proofErr w:type="gramEnd"/>
+      <w:r>
+        <w:rPr>
+          <w:rFonts w:ascii="Times New Roman" w:eastAsia="Times New Roman" w:hAnsi="Times New Roman" w:cs="Times New Roman"/>
+          <w:sz w:val="24"/>
+          <w:szCs w:val="24"/>
+          <w:lang w:eastAsia="en-ZA"/>
+        </w:rPr>
+        <w:t xml:space="preserve"> </w:t>
+      </w:r>
+      <w:proofErr w:type="spellStart"/>
+      <w:r>
+        <w:rPr>
+          <w:rFonts w:ascii="Times New Roman" w:eastAsia="Times New Roman" w:hAnsi="Times New Roman" w:cs="Times New Roman"/>
+          <w:i/>
+          <w:iCs/>
+          <w:sz w:val="24"/>
+          <w:szCs w:val="24"/>
+          <w:lang w:eastAsia="en-ZA"/>
+        </w:rPr>
+        <w:t>Metaphilosophy</w:t>
+      </w:r>
+      <w:proofErr w:type="spellEnd"/>
+      <w:r>
+        <w:rPr>
+          <w:rFonts w:ascii="Times New Roman" w:eastAsia="Times New Roman" w:hAnsi="Times New Roman" w:cs="Times New Roman"/>
+          <w:sz w:val="24"/>
+          <w:szCs w:val="24"/>
+          <w:lang w:eastAsia="en-ZA"/>
+        </w:rPr>
+        <w:t xml:space="preserve">, </w:t>
+      </w:r>
+      <w:r>
+        <w:rPr>
+          <w:rFonts w:ascii="Times New Roman" w:eastAsia="Times New Roman" w:hAnsi="Times New Roman" w:cs="Times New Roman"/>
+          <w:i/>
+          <w:iCs/>
+          <w:sz w:val="24"/>
+          <w:szCs w:val="24"/>
+          <w:lang w:eastAsia="en-ZA"/>
+        </w:rPr>
+        <w:t>48</w:t>
+      </w:r>
+      <w:r>
+        <w:rPr>
+          <w:rFonts w:ascii="Times New Roman" w:eastAsia="Times New Roman" w:hAnsi="Times New Roman" w:cs="Times New Roman"/>
+          <w:sz w:val="24"/>
+          <w:szCs w:val="24"/>
+          <w:lang w:eastAsia="en-ZA"/>
+        </w:rPr>
+        <w:t>(4), 383–403. https://doi.org/10.1111/meta.12253</w:t>
+      </w:r>
+    </w:p>
+    <w:p>
+      <w:pPr>
+        <w:spacing w:line="480" w:lineRule="auto"/>
+        <w:rPr>
+          <w:rFonts w:ascii="Times New Roman" w:hAnsi="Times New Roman" w:cs="Times New Roman"/>
+          <w:color w:val="4F81BD" w:themeColor="accent1"/>
+          <w:sz w:val="24"/>
+          <w:szCs w:val="24"/>
+        </w:rPr>
+      </w:pPr>
+      <w:r>
+        <w:rPr>
+          <w:rFonts w:ascii="Times New Roman" w:hAnsi="Times New Roman" w:cs="Times New Roman"/>
+          <w:color w:val="4F81BD" w:themeColor="accent1"/>
+          <w:sz w:val="24"/>
+          <w:szCs w:val="24"/>
+        </w:rPr>
+        <w:t>Now, let’s write the in-text citation, to use at the end of a sentence you are writing. In-text citations are always (Author, Year). Using the information from #7, write the APA in-text citation for the book you found.</w:t>
+      </w:r>
+    </w:p>
+    <w:p>
+      <w:pPr>
+        <w:spacing w:line="480" w:lineRule="auto"/>
+        <w:rPr>
+          <w:rFonts w:ascii="Times New Roman" w:hAnsi="Times New Roman" w:cs="Times New Roman"/>
+          <w:sz w:val="24"/>
+          <w:szCs w:val="24"/>
+        </w:rPr>
+      </w:pPr>
+      <w:r>
+        <w:rPr>
+          <w:rFonts w:ascii="Times New Roman" w:hAnsi="Times New Roman" w:cs="Times New Roman"/>
+          <w:sz w:val="24"/>
+          <w:szCs w:val="24"/>
+        </w:rPr>
+        <w:t>According to a very insightful article, Ethical Pragmatism is the view that we can and should carry on our practice of moral deliberation without reference to moral truths (</w:t>
+      </w:r>
+      <w:proofErr w:type="spellStart"/>
+      <w:r>
+        <w:rPr>
+          <w:rFonts w:ascii="Times New Roman" w:hAnsi="Times New Roman" w:cs="Times New Roman"/>
+          <w:sz w:val="24"/>
+          <w:szCs w:val="24"/>
+        </w:rPr>
+        <w:t>Donelson</w:t>
+      </w:r>
+      <w:proofErr w:type="spellEnd"/>
+      <w:r>
+        <w:rPr>
+          <w:rFonts w:ascii="Times New Roman" w:hAnsi="Times New Roman" w:cs="Times New Roman"/>
+          <w:sz w:val="24"/>
+          <w:szCs w:val="24"/>
+        </w:rPr>
+        <w:t>, 2017).</w:t>
+      </w:r>
     </w:p>
     <w:sectPr>
       <w:pgSz w:w="11906" w:h="16838"/>

</xml_diff>